<commit_message>
Reorganizo archivos  y sigo mejorando el ObligatorioTL2024
</commit_message>
<xml_diff>
--- a/Documentos/ObligatorioTL2024.docx
+++ b/Documentos/ObligatorioTL2024.docx
@@ -1102,12 +1102,10 @@
           <w:r>
             <w:br w:type="page"/>
           </w:r>
-          <w:bookmarkStart w:id="0" w:name="_GoBack"/>
-          <w:bookmarkEnd w:id="0"/>
         </w:sdtContent>
       </w:sdt>
     </w:p>
-    <w:bookmarkStart w:id="1" w:name="_Toc170853195" w:displacedByCustomXml="next"/>
+    <w:bookmarkStart w:id="0" w:name="_Toc173415020" w:displacedByCustomXml="next"/>
     <w:sdt>
       <w:sdtPr>
         <w:rPr>
@@ -1145,7 +1143,7 @@
           <w:r>
             <w:t>ndice</w:t>
           </w:r>
-          <w:bookmarkEnd w:id="1"/>
+          <w:bookmarkEnd w:id="0"/>
           <w:proofErr w:type="spellEnd"/>
         </w:p>
         <w:p>
@@ -1155,11 +1153,9 @@
               <w:rFonts w:asciiTheme="minorHAnsi" w:hAnsiTheme="minorHAnsi"/>
               <w:b w:val="0"/>
               <w:bCs w:val="0"/>
-              <w:kern w:val="2"/>
-              <w:sz w:val="24"/>
-              <w:szCs w:val="24"/>
+              <w:sz w:val="22"/>
+              <w:szCs w:val="22"/>
               <w:lang w:val="es-UY" w:eastAsia="es-UY"/>
-              <w14:ligatures w14:val="standardContextual"/>
             </w:rPr>
           </w:pPr>
           <w:r>
@@ -1171,7 +1167,7 @@
           <w:r>
             <w:fldChar w:fldCharType="separate"/>
           </w:r>
-          <w:hyperlink w:anchor="_Toc170853195" w:history="1">
+          <w:hyperlink w:anchor="_Toc173415020" w:history="1">
             <w:r>
               <w:rPr>
                 <w:rStyle w:val="Hipervnculo"/>
@@ -1194,7 +1190,7 @@
               <w:rPr>
                 <w:webHidden/>
               </w:rPr>
-              <w:instrText xml:space="preserve"> PAGEREF _Toc170853195 \h </w:instrText>
+              <w:instrText xml:space="preserve"> PAGEREF _Toc173415020 \h </w:instrText>
             </w:r>
             <w:r>
               <w:rPr>
@@ -1228,14 +1224,12 @@
               <w:rFonts w:asciiTheme="minorHAnsi" w:hAnsiTheme="minorHAnsi"/>
               <w:b w:val="0"/>
               <w:bCs w:val="0"/>
-              <w:kern w:val="2"/>
-              <w:sz w:val="24"/>
-              <w:szCs w:val="24"/>
+              <w:sz w:val="22"/>
+              <w:szCs w:val="22"/>
               <w:lang w:val="es-UY" w:eastAsia="es-UY"/>
-              <w14:ligatures w14:val="standardContextual"/>
             </w:rPr>
           </w:pPr>
-          <w:hyperlink w:anchor="_Toc170853196" w:history="1">
+          <w:hyperlink w:anchor="_Toc173415021" w:history="1">
             <w:r>
               <w:rPr>
                 <w:rStyle w:val="Hipervnculo"/>
@@ -1247,11 +1241,9 @@
                 <w:rFonts w:asciiTheme="minorHAnsi" w:hAnsiTheme="minorHAnsi"/>
                 <w:b w:val="0"/>
                 <w:bCs w:val="0"/>
-                <w:kern w:val="2"/>
-                <w:sz w:val="24"/>
-                <w:szCs w:val="24"/>
+                <w:sz w:val="22"/>
+                <w:szCs w:val="22"/>
                 <w:lang w:val="es-UY" w:eastAsia="es-UY"/>
-                <w14:ligatures w14:val="standardContextual"/>
               </w:rPr>
               <w:tab/>
             </w:r>
@@ -1277,7 +1269,7 @@
               <w:rPr>
                 <w:webHidden/>
               </w:rPr>
-              <w:instrText xml:space="preserve"> PAGEREF _Toc170853196 \h </w:instrText>
+              <w:instrText xml:space="preserve"> PAGEREF _Toc173415021 \h </w:instrText>
             </w:r>
             <w:r>
               <w:rPr>
@@ -1308,20 +1300,18 @@
           <w:pPr>
             <w:pStyle w:val="TDC2"/>
             <w:tabs>
-              <w:tab w:val="left" w:pos="1680"/>
+              <w:tab w:val="left" w:pos="1540"/>
               <w:tab w:val="right" w:leader="dot" w:pos="9016"/>
             </w:tabs>
             <w:rPr>
               <w:rFonts w:asciiTheme="minorHAnsi" w:hAnsiTheme="minorHAnsi"/>
               <w:noProof/>
-              <w:kern w:val="2"/>
-              <w:sz w:val="24"/>
-              <w:szCs w:val="24"/>
+              <w:sz w:val="22"/>
+              <w:szCs w:val="22"/>
               <w:lang w:val="es-UY" w:eastAsia="es-UY"/>
-              <w14:ligatures w14:val="standardContextual"/>
             </w:rPr>
           </w:pPr>
-          <w:hyperlink w:anchor="_Toc170853197" w:history="1">
+          <w:hyperlink w:anchor="_Toc173415022" w:history="1">
             <w:r>
               <w:rPr>
                 <w:rStyle w:val="Hipervnculo"/>
@@ -1333,11 +1323,9 @@
               <w:rPr>
                 <w:rFonts w:asciiTheme="minorHAnsi" w:hAnsiTheme="minorHAnsi"/>
                 <w:noProof/>
-                <w:kern w:val="2"/>
-                <w:sz w:val="24"/>
-                <w:szCs w:val="24"/>
+                <w:sz w:val="22"/>
+                <w:szCs w:val="22"/>
                 <w:lang w:val="es-UY" w:eastAsia="es-UY"/>
-                <w14:ligatures w14:val="standardContextual"/>
               </w:rPr>
               <w:tab/>
             </w:r>
@@ -1367,7 +1355,7 @@
                 <w:noProof/>
                 <w:webHidden/>
               </w:rPr>
-              <w:instrText xml:space="preserve"> PAGEREF _Toc170853197 \h </w:instrText>
+              <w:instrText xml:space="preserve"> PAGEREF _Toc173415022 \h </w:instrText>
             </w:r>
             <w:r>
               <w:rPr>
@@ -1402,20 +1390,18 @@
           <w:pPr>
             <w:pStyle w:val="TDC2"/>
             <w:tabs>
-              <w:tab w:val="left" w:pos="1680"/>
+              <w:tab w:val="left" w:pos="1540"/>
               <w:tab w:val="right" w:leader="dot" w:pos="9016"/>
             </w:tabs>
             <w:rPr>
               <w:rFonts w:asciiTheme="minorHAnsi" w:hAnsiTheme="minorHAnsi"/>
               <w:noProof/>
-              <w:kern w:val="2"/>
-              <w:sz w:val="24"/>
-              <w:szCs w:val="24"/>
+              <w:sz w:val="22"/>
+              <w:szCs w:val="22"/>
               <w:lang w:val="es-UY" w:eastAsia="es-UY"/>
-              <w14:ligatures w14:val="standardContextual"/>
             </w:rPr>
           </w:pPr>
-          <w:hyperlink w:anchor="_Toc170853198" w:history="1">
+          <w:hyperlink w:anchor="_Toc173415023" w:history="1">
             <w:r>
               <w:rPr>
                 <w:rStyle w:val="Hipervnculo"/>
@@ -1427,11 +1413,9 @@
               <w:rPr>
                 <w:rFonts w:asciiTheme="minorHAnsi" w:hAnsiTheme="minorHAnsi"/>
                 <w:noProof/>
-                <w:kern w:val="2"/>
-                <w:sz w:val="24"/>
-                <w:szCs w:val="24"/>
+                <w:sz w:val="22"/>
+                <w:szCs w:val="22"/>
                 <w:lang w:val="es-UY" w:eastAsia="es-UY"/>
-                <w14:ligatures w14:val="standardContextual"/>
               </w:rPr>
               <w:tab/>
             </w:r>
@@ -1461,7 +1445,7 @@
                 <w:noProof/>
                 <w:webHidden/>
               </w:rPr>
-              <w:instrText xml:space="preserve"> PAGEREF _Toc170853198 \h </w:instrText>
+              <w:instrText xml:space="preserve"> PAGEREF _Toc173415023 \h </w:instrText>
             </w:r>
             <w:r>
               <w:rPr>
@@ -1496,20 +1480,18 @@
           <w:pPr>
             <w:pStyle w:val="TDC2"/>
             <w:tabs>
-              <w:tab w:val="left" w:pos="1680"/>
+              <w:tab w:val="left" w:pos="1540"/>
               <w:tab w:val="right" w:leader="dot" w:pos="9016"/>
             </w:tabs>
             <w:rPr>
               <w:rFonts w:asciiTheme="minorHAnsi" w:hAnsiTheme="minorHAnsi"/>
               <w:noProof/>
-              <w:kern w:val="2"/>
-              <w:sz w:val="24"/>
-              <w:szCs w:val="24"/>
+              <w:sz w:val="22"/>
+              <w:szCs w:val="22"/>
               <w:lang w:val="es-UY" w:eastAsia="es-UY"/>
-              <w14:ligatures w14:val="standardContextual"/>
             </w:rPr>
           </w:pPr>
-          <w:hyperlink w:anchor="_Toc170853199" w:history="1">
+          <w:hyperlink w:anchor="_Toc173415024" w:history="1">
             <w:r>
               <w:rPr>
                 <w:rStyle w:val="Hipervnculo"/>
@@ -1521,11 +1503,9 @@
               <w:rPr>
                 <w:rFonts w:asciiTheme="minorHAnsi" w:hAnsiTheme="minorHAnsi"/>
                 <w:noProof/>
-                <w:kern w:val="2"/>
-                <w:sz w:val="24"/>
-                <w:szCs w:val="24"/>
+                <w:sz w:val="22"/>
+                <w:szCs w:val="22"/>
                 <w:lang w:val="es-UY" w:eastAsia="es-UY"/>
-                <w14:ligatures w14:val="standardContextual"/>
               </w:rPr>
               <w:tab/>
             </w:r>
@@ -1555,7 +1535,7 @@
                 <w:noProof/>
                 <w:webHidden/>
               </w:rPr>
-              <w:instrText xml:space="preserve"> PAGEREF _Toc170853199 \h </w:instrText>
+              <w:instrText xml:space="preserve"> PAGEREF _Toc173415024 \h </w:instrText>
             </w:r>
             <w:r>
               <w:rPr>
@@ -1593,14 +1573,12 @@
               <w:rFonts w:asciiTheme="minorHAnsi" w:hAnsiTheme="minorHAnsi"/>
               <w:b w:val="0"/>
               <w:bCs w:val="0"/>
-              <w:kern w:val="2"/>
-              <w:sz w:val="24"/>
-              <w:szCs w:val="24"/>
+              <w:sz w:val="22"/>
+              <w:szCs w:val="22"/>
               <w:lang w:val="es-UY" w:eastAsia="es-UY"/>
-              <w14:ligatures w14:val="standardContextual"/>
             </w:rPr>
           </w:pPr>
-          <w:hyperlink w:anchor="_Toc170853200" w:history="1">
+          <w:hyperlink w:anchor="_Toc173415025" w:history="1">
             <w:r>
               <w:rPr>
                 <w:rStyle w:val="Hipervnculo"/>
@@ -1612,11 +1590,9 @@
                 <w:rFonts w:asciiTheme="minorHAnsi" w:hAnsiTheme="minorHAnsi"/>
                 <w:b w:val="0"/>
                 <w:bCs w:val="0"/>
-                <w:kern w:val="2"/>
-                <w:sz w:val="24"/>
-                <w:szCs w:val="24"/>
+                <w:sz w:val="22"/>
+                <w:szCs w:val="22"/>
                 <w:lang w:val="es-UY" w:eastAsia="es-UY"/>
-                <w14:ligatures w14:val="standardContextual"/>
               </w:rPr>
               <w:tab/>
             </w:r>
@@ -1642,7 +1618,7 @@
               <w:rPr>
                 <w:webHidden/>
               </w:rPr>
-              <w:instrText xml:space="preserve"> PAGEREF _Toc170853200 \h </w:instrText>
+              <w:instrText xml:space="preserve"> PAGEREF _Toc173415025 \h </w:instrText>
             </w:r>
             <w:r>
               <w:rPr>
@@ -1660,91 +1636,6 @@
                 <w:webHidden/>
               </w:rPr>
               <w:t>6</w:t>
-            </w:r>
-            <w:r>
-              <w:rPr>
-                <w:webHidden/>
-              </w:rPr>
-              <w:fldChar w:fldCharType="end"/>
-            </w:r>
-          </w:hyperlink>
-        </w:p>
-        <w:p>
-          <w:pPr>
-            <w:pStyle w:val="TDC1"/>
-            <w:rPr>
-              <w:rFonts w:asciiTheme="minorHAnsi" w:hAnsiTheme="minorHAnsi"/>
-              <w:b w:val="0"/>
-              <w:bCs w:val="0"/>
-              <w:kern w:val="2"/>
-              <w:sz w:val="24"/>
-              <w:szCs w:val="24"/>
-              <w:lang w:val="es-UY" w:eastAsia="es-UY"/>
-              <w14:ligatures w14:val="standardContextual"/>
-            </w:rPr>
-          </w:pPr>
-          <w:hyperlink w:anchor="_Toc170853201" w:history="1">
-            <w:r>
-              <w:rPr>
-                <w:rStyle w:val="Hipervnculo"/>
-                <w:lang w:val="es-UY"/>
-              </w:rPr>
-              <w:t>3.</w:t>
-            </w:r>
-            <w:r>
-              <w:rPr>
-                <w:rFonts w:asciiTheme="minorHAnsi" w:hAnsiTheme="minorHAnsi"/>
-                <w:b w:val="0"/>
-                <w:bCs w:val="0"/>
-                <w:kern w:val="2"/>
-                <w:sz w:val="24"/>
-                <w:szCs w:val="24"/>
-                <w:lang w:val="es-UY" w:eastAsia="es-UY"/>
-                <w14:ligatures w14:val="standardContextual"/>
-              </w:rPr>
-              <w:tab/>
-            </w:r>
-            <w:r>
-              <w:rPr>
-                <w:rStyle w:val="Hipervnculo"/>
-                <w:lang w:val="es-UY"/>
-              </w:rPr>
-              <w:t>Anexo</w:t>
-            </w:r>
-            <w:r>
-              <w:rPr>
-                <w:webHidden/>
-              </w:rPr>
-              <w:tab/>
-            </w:r>
-            <w:r>
-              <w:rPr>
-                <w:webHidden/>
-              </w:rPr>
-              <w:fldChar w:fldCharType="begin"/>
-            </w:r>
-            <w:r>
-              <w:rPr>
-                <w:webHidden/>
-              </w:rPr>
-              <w:instrText xml:space="preserve"> PAGEREF _Toc170853201 \h </w:instrText>
-            </w:r>
-            <w:r>
-              <w:rPr>
-                <w:webHidden/>
-              </w:rPr>
-            </w:r>
-            <w:r>
-              <w:rPr>
-                <w:webHidden/>
-              </w:rPr>
-              <w:fldChar w:fldCharType="separate"/>
-            </w:r>
-            <w:r>
-              <w:rPr>
-                <w:webHidden/>
-              </w:rPr>
-              <w:t>18</w:t>
             </w:r>
             <w:r>
               <w:rPr>
@@ -1763,20 +1654,18 @@
             <w:rPr>
               <w:rFonts w:asciiTheme="minorHAnsi" w:hAnsiTheme="minorHAnsi"/>
               <w:noProof/>
-              <w:kern w:val="2"/>
-              <w:sz w:val="24"/>
-              <w:szCs w:val="24"/>
+              <w:sz w:val="22"/>
+              <w:szCs w:val="22"/>
               <w:lang w:val="es-UY" w:eastAsia="es-UY"/>
-              <w14:ligatures w14:val="standardContextual"/>
             </w:rPr>
           </w:pPr>
-          <w:hyperlink w:anchor="_Toc170853202" w:history="1">
+          <w:hyperlink w:anchor="_Toc173415026" w:history="1">
             <w:r>
               <w:rPr>
                 <w:rStyle w:val="Hipervnculo"/>
                 <w:noProof/>
               </w:rPr>
-              <w:t>Fuentes consultadas</w:t>
+              <w:t>2.1.</w:t>
             </w:r>
             <w:r>
               <w:rPr>
@@ -1797,7 +1686,7 @@
                 <w:noProof/>
                 <w:webHidden/>
               </w:rPr>
-              <w:instrText xml:space="preserve"> PAGEREF _Toc170853202 \h </w:instrText>
+              <w:instrText xml:space="preserve"> PAGEREF _Toc173415026 \h </w:instrText>
             </w:r>
             <w:r>
               <w:rPr>
@@ -1817,11 +1706,92 @@
                 <w:noProof/>
                 <w:webHidden/>
               </w:rPr>
-              <w:t>18</w:t>
+              <w:t>6</w:t>
             </w:r>
             <w:r>
               <w:rPr>
                 <w:noProof/>
+                <w:webHidden/>
+              </w:rPr>
+              <w:fldChar w:fldCharType="end"/>
+            </w:r>
+          </w:hyperlink>
+        </w:p>
+        <w:p>
+          <w:pPr>
+            <w:pStyle w:val="TDC1"/>
+            <w:rPr>
+              <w:rFonts w:asciiTheme="minorHAnsi" w:hAnsiTheme="minorHAnsi"/>
+              <w:b w:val="0"/>
+              <w:bCs w:val="0"/>
+              <w:sz w:val="22"/>
+              <w:szCs w:val="22"/>
+              <w:lang w:val="es-UY" w:eastAsia="es-UY"/>
+            </w:rPr>
+          </w:pPr>
+          <w:hyperlink w:anchor="_Toc173415027" w:history="1">
+            <w:r>
+              <w:rPr>
+                <w:rStyle w:val="Hipervnculo"/>
+                <w:lang w:val="es-UY"/>
+              </w:rPr>
+              <w:t>3.</w:t>
+            </w:r>
+            <w:r>
+              <w:rPr>
+                <w:rFonts w:asciiTheme="minorHAnsi" w:hAnsiTheme="minorHAnsi"/>
+                <w:b w:val="0"/>
+                <w:bCs w:val="0"/>
+                <w:sz w:val="22"/>
+                <w:szCs w:val="22"/>
+                <w:lang w:val="es-UY" w:eastAsia="es-UY"/>
+              </w:rPr>
+              <w:tab/>
+            </w:r>
+            <w:r>
+              <w:rPr>
+                <w:rStyle w:val="Hipervnculo"/>
+                <w:lang w:val="es-UY"/>
+              </w:rPr>
+              <w:t>Anexo</w:t>
+            </w:r>
+            <w:r>
+              <w:rPr>
+                <w:webHidden/>
+              </w:rPr>
+              <w:tab/>
+            </w:r>
+            <w:r>
+              <w:rPr>
+                <w:webHidden/>
+              </w:rPr>
+              <w:fldChar w:fldCharType="begin"/>
+            </w:r>
+            <w:r>
+              <w:rPr>
+                <w:webHidden/>
+              </w:rPr>
+              <w:instrText xml:space="preserve"> PAGEREF _Toc173415027 \h </w:instrText>
+            </w:r>
+            <w:r>
+              <w:rPr>
+                <w:webHidden/>
+              </w:rPr>
+            </w:r>
+            <w:r>
+              <w:rPr>
+                <w:webHidden/>
+              </w:rPr>
+              <w:fldChar w:fldCharType="separate"/>
+            </w:r>
+            <w:r>
+              <w:rPr>
+                <w:webHidden/>
+              </w:rPr>
+              <w:t>7</w:t>
+            </w:r>
+            <w:r>
+              <w:rPr>
                 <w:webHidden/>
               </w:rPr>
               <w:fldChar w:fldCharType="end"/>
@@ -1837,14 +1807,84 @@
             <w:rPr>
               <w:rFonts w:asciiTheme="minorHAnsi" w:hAnsiTheme="minorHAnsi"/>
               <w:noProof/>
-              <w:kern w:val="2"/>
-              <w:sz w:val="24"/>
-              <w:szCs w:val="24"/>
+              <w:sz w:val="22"/>
+              <w:szCs w:val="22"/>
               <w:lang w:val="es-UY" w:eastAsia="es-UY"/>
-              <w14:ligatures w14:val="standardContextual"/>
             </w:rPr>
           </w:pPr>
-          <w:hyperlink w:anchor="_Toc170853203" w:history="1">
+          <w:hyperlink w:anchor="_Toc173415028" w:history="1">
+            <w:r>
+              <w:rPr>
+                <w:rStyle w:val="Hipervnculo"/>
+                <w:noProof/>
+              </w:rPr>
+              <w:t>Fuentes consultadas</w:t>
+            </w:r>
+            <w:r>
+              <w:rPr>
+                <w:noProof/>
+                <w:webHidden/>
+              </w:rPr>
+              <w:tab/>
+            </w:r>
+            <w:r>
+              <w:rPr>
+                <w:noProof/>
+                <w:webHidden/>
+              </w:rPr>
+              <w:fldChar w:fldCharType="begin"/>
+            </w:r>
+            <w:r>
+              <w:rPr>
+                <w:noProof/>
+                <w:webHidden/>
+              </w:rPr>
+              <w:instrText xml:space="preserve"> PAGEREF _Toc173415028 \h </w:instrText>
+            </w:r>
+            <w:r>
+              <w:rPr>
+                <w:noProof/>
+                <w:webHidden/>
+              </w:rPr>
+            </w:r>
+            <w:r>
+              <w:rPr>
+                <w:noProof/>
+                <w:webHidden/>
+              </w:rPr>
+              <w:fldChar w:fldCharType="separate"/>
+            </w:r>
+            <w:r>
+              <w:rPr>
+                <w:noProof/>
+                <w:webHidden/>
+              </w:rPr>
+              <w:t>7</w:t>
+            </w:r>
+            <w:r>
+              <w:rPr>
+                <w:noProof/>
+                <w:webHidden/>
+              </w:rPr>
+              <w:fldChar w:fldCharType="end"/>
+            </w:r>
+          </w:hyperlink>
+        </w:p>
+        <w:p>
+          <w:pPr>
+            <w:pStyle w:val="TDC2"/>
+            <w:tabs>
+              <w:tab w:val="right" w:leader="dot" w:pos="9016"/>
+            </w:tabs>
+            <w:rPr>
+              <w:rFonts w:asciiTheme="minorHAnsi" w:hAnsiTheme="minorHAnsi"/>
+              <w:noProof/>
+              <w:sz w:val="22"/>
+              <w:szCs w:val="22"/>
+              <w:lang w:val="es-UY" w:eastAsia="es-UY"/>
+            </w:rPr>
+          </w:pPr>
+          <w:hyperlink w:anchor="_Toc173415029" w:history="1">
             <w:r>
               <w:rPr>
                 <w:rStyle w:val="Hipervnculo"/>
@@ -1872,7 +1912,7 @@
                 <w:noProof/>
                 <w:webHidden/>
               </w:rPr>
-              <w:instrText xml:space="preserve"> PAGEREF _Toc170853203 \h </w:instrText>
+              <w:instrText xml:space="preserve"> PAGEREF _Toc173415029 \h </w:instrText>
             </w:r>
             <w:r>
               <w:rPr>
@@ -1892,7 +1932,7 @@
                 <w:noProof/>
                 <w:webHidden/>
               </w:rPr>
-              <w:t>18</w:t>
+              <w:t>7</w:t>
             </w:r>
             <w:r>
               <w:rPr>
@@ -1926,7 +1966,7 @@
       <w:pPr>
         <w:pStyle w:val="Ttulo1"/>
       </w:pPr>
-      <w:bookmarkStart w:id="2" w:name="_Toc170853196"/>
+      <w:bookmarkStart w:id="1" w:name="_Toc173415021"/>
       <w:r>
         <w:lastRenderedPageBreak/>
         <w:t>General</w:t>
@@ -1934,17 +1974,17 @@
       <w:r>
         <w:t>es del obligatorio</w:t>
       </w:r>
-      <w:bookmarkEnd w:id="2"/>
+      <w:bookmarkEnd w:id="1"/>
     </w:p>
     <w:p>
       <w:pPr>
         <w:pStyle w:val="Ttulo2"/>
       </w:pPr>
-      <w:bookmarkStart w:id="3" w:name="_Toc170853197"/>
+      <w:bookmarkStart w:id="2" w:name="_Toc173415022"/>
       <w:r>
         <w:t>Declaración de autoría</w:t>
       </w:r>
-      <w:bookmarkEnd w:id="3"/>
+      <w:bookmarkEnd w:id="2"/>
     </w:p>
     <w:p>
       <w:r>
@@ -2049,21 +2089,7 @@
           <w:rStyle w:val="nfasissutil"/>
           <w:u w:val="single"/>
         </w:rPr>
-        <w:t>Fuen</w:t>
-      </w:r>
-      <w:r>
-        <w:rPr>
-          <w:rStyle w:val="nfasissutil"/>
-          <w:u w:val="single"/>
-        </w:rPr>
-        <w:t>t</w:t>
-      </w:r>
-      <w:r>
-        <w:rPr>
-          <w:rStyle w:val="nfasissutil"/>
-          <w:u w:val="single"/>
-        </w:rPr>
-        <w:t>es consultadas</w:t>
+        <w:t>Fuentes consultadas</w:t>
       </w:r>
       <w:r>
         <w:rPr>
@@ -2342,7 +2368,7 @@
       <w:pPr>
         <w:pStyle w:val="Ttulo2"/>
       </w:pPr>
-      <w:bookmarkStart w:id="4" w:name="_Toc170853198"/>
+      <w:bookmarkStart w:id="3" w:name="_Toc173415023"/>
       <w:r>
         <w:lastRenderedPageBreak/>
         <w:t>A</w:t>
@@ -2350,7 +2376,7 @@
       <w:r>
         <w:t>claraciones</w:t>
       </w:r>
-      <w:bookmarkEnd w:id="4"/>
+      <w:bookmarkEnd w:id="3"/>
     </w:p>
     <w:p>
       <w:pPr>
@@ -2364,7 +2390,7 @@
       <w:pPr>
         <w:pStyle w:val="Ttulo2"/>
       </w:pPr>
-      <w:bookmarkStart w:id="5" w:name="_Toc170853199"/>
+      <w:bookmarkStart w:id="4" w:name="_Toc173415024"/>
       <w:r>
         <w:lastRenderedPageBreak/>
         <w:t>Letra</w:t>
@@ -2372,7 +2398,7 @@
       <w:r>
         <w:t xml:space="preserve"> del obligatorio</w:t>
       </w:r>
-      <w:bookmarkEnd w:id="5"/>
+      <w:bookmarkEnd w:id="4"/>
     </w:p>
     <w:p>
       <w:pPr>
@@ -2383,11 +2409,178 @@
       <w:pPr>
         <w:pStyle w:val="Ttulo1"/>
       </w:pPr>
-      <w:bookmarkStart w:id="6" w:name="_Toc170853200"/>
+      <w:bookmarkStart w:id="5" w:name="_Toc173415025"/>
       <w:r>
         <w:lastRenderedPageBreak/>
         <w:t>Solución</w:t>
       </w:r>
+      <w:bookmarkEnd w:id="5"/>
+    </w:p>
+    <w:p>
+      <w:r>
+        <w:t xml:space="preserve">Cargamos los recursos necesarios en el </w:t>
+      </w:r>
+      <w:proofErr w:type="spellStart"/>
+      <w:r>
+        <w:t>Controller</w:t>
+      </w:r>
+      <w:proofErr w:type="spellEnd"/>
+      <w:r>
+        <w:t xml:space="preserve"> para ejecutar los módulos de ansible, los mismos los obtenemos del archivo </w:t>
+      </w:r>
+      <w:proofErr w:type="spellStart"/>
+      <w:r>
+        <w:t>requirementes.yml</w:t>
+      </w:r>
+      <w:proofErr w:type="spellEnd"/>
+      <w:r>
+        <w:t xml:space="preserve"> dentro de la carpeta </w:t>
+      </w:r>
+      <w:proofErr w:type="spellStart"/>
+      <w:r>
+        <w:t>Collections</w:t>
+      </w:r>
+      <w:proofErr w:type="spellEnd"/>
+    </w:p>
+    <w:p>
+      <w:pPr>
+        <w:pStyle w:val="0-Nota"/>
+      </w:pPr>
+      <w:proofErr w:type="spellStart"/>
+      <w:r>
+        <w:t>collections</w:t>
+      </w:r>
+      <w:proofErr w:type="spellEnd"/>
+      <w:r>
+        <w:t>:</w:t>
+      </w:r>
+    </w:p>
+    <w:p>
+      <w:pPr>
+        <w:pStyle w:val="0-Nota"/>
+      </w:pPr>
+      <w:r>
+        <w:t xml:space="preserve">  - </w:t>
+      </w:r>
+      <w:proofErr w:type="spellStart"/>
+      <w:r>
+        <w:t>name</w:t>
+      </w:r>
+      <w:proofErr w:type="spellEnd"/>
+      <w:r>
+        <w:t xml:space="preserve">: </w:t>
+      </w:r>
+      <w:proofErr w:type="spellStart"/>
+      <w:proofErr w:type="gramStart"/>
+      <w:r>
+        <w:t>ansible.posix</w:t>
+      </w:r>
+      <w:proofErr w:type="spellEnd"/>
+      <w:proofErr w:type="gramEnd"/>
+    </w:p>
+    <w:p>
+      <w:pPr>
+        <w:pStyle w:val="0-Nota"/>
+      </w:pPr>
+      <w:r>
+        <w:t xml:space="preserve">  - </w:t>
+      </w:r>
+      <w:proofErr w:type="spellStart"/>
+      <w:r>
+        <w:t>name</w:t>
+      </w:r>
+      <w:proofErr w:type="spellEnd"/>
+      <w:r>
+        <w:t xml:space="preserve">: </w:t>
+      </w:r>
+      <w:proofErr w:type="spellStart"/>
+      <w:proofErr w:type="gramStart"/>
+      <w:r>
+        <w:t>community.general</w:t>
+      </w:r>
+      <w:proofErr w:type="spellEnd"/>
+      <w:proofErr w:type="gramEnd"/>
+    </w:p>
+    <w:p>
+      <w:pPr>
+        <w:pStyle w:val="0-Nota"/>
+      </w:pPr>
+      <w:r>
+        <w:t xml:space="preserve">  - </w:t>
+      </w:r>
+      <w:proofErr w:type="spellStart"/>
+      <w:r>
+        <w:t>name</w:t>
+      </w:r>
+      <w:proofErr w:type="spellEnd"/>
+      <w:r>
+        <w:t xml:space="preserve">: </w:t>
+      </w:r>
+      <w:proofErr w:type="spellStart"/>
+      <w:proofErr w:type="gramStart"/>
+      <w:r>
+        <w:t>community.mysql</w:t>
+      </w:r>
+      <w:proofErr w:type="spellEnd"/>
+      <w:proofErr w:type="gramEnd"/>
+    </w:p>
+    <w:p>
+      <w:r>
+        <w:t>Desplegamos la misma con ansible-</w:t>
+      </w:r>
+      <w:proofErr w:type="spellStart"/>
+      <w:r>
+        <w:t>galaxy</w:t>
+      </w:r>
+      <w:proofErr w:type="spellEnd"/>
+    </w:p>
+    <w:p>
+      <w:pPr>
+        <w:ind w:hanging="851"/>
+      </w:pPr>
+      <w:r>
+        <w:drawing>
+          <wp:inline distT="0" distB="0" distL="0" distR="0" wp14:anchorId="45238611" wp14:editId="56D370AD">
+            <wp:extent cx="6685626" cy="1868805"/>
+            <wp:effectExtent l="0" t="0" r="1270" b="0"/>
+            <wp:docPr id="1" name="Imagen 1"/>
+            <wp:cNvGraphicFramePr>
+              <a:graphicFrameLocks xmlns:a="http://schemas.openxmlformats.org/drawingml/2006/main" noChangeAspect="1"/>
+            </wp:cNvGraphicFramePr>
+            <a:graphic xmlns:a="http://schemas.openxmlformats.org/drawingml/2006/main">
+              <a:graphicData uri="http://schemas.openxmlformats.org/drawingml/2006/picture">
+                <pic:pic xmlns:pic="http://schemas.openxmlformats.org/drawingml/2006/picture">
+                  <pic:nvPicPr>
+                    <pic:cNvPr id="1" name=""/>
+                    <pic:cNvPicPr/>
+                  </pic:nvPicPr>
+                  <pic:blipFill>
+                    <a:blip r:embed="rId17"/>
+                    <a:stretch>
+                      <a:fillRect/>
+                    </a:stretch>
+                  </pic:blipFill>
+                  <pic:spPr>
+                    <a:xfrm>
+                      <a:off x="0" y="0"/>
+                      <a:ext cx="6691701" cy="1870503"/>
+                    </a:xfrm>
+                    <a:prstGeom prst="rect">
+                      <a:avLst/>
+                    </a:prstGeom>
+                  </pic:spPr>
+                </pic:pic>
+              </a:graphicData>
+            </a:graphic>
+          </wp:inline>
+        </w:drawing>
+      </w:r>
+    </w:p>
+    <w:p>
+      <w:pPr>
+        <w:pStyle w:val="Ttulo2"/>
+      </w:pPr>
+      <w:bookmarkStart w:id="6" w:name="_Toc173415026"/>
       <w:bookmarkEnd w:id="6"/>
     </w:p>
     <w:p>
@@ -2398,8 +2591,8 @@
         </w:rPr>
       </w:pPr>
       <w:bookmarkStart w:id="7" w:name="_Ref151919424"/>
-      <w:bookmarkStart w:id="8" w:name="_Toc170853201"/>
-      <w:bookmarkStart w:id="9" w:name="_Ref151832863"/>
+      <w:bookmarkStart w:id="8" w:name="_Ref151832863"/>
+      <w:bookmarkStart w:id="9" w:name="_Toc173415027"/>
       <w:r>
         <w:rPr>
           <w:lang w:val="es-UY"/>
@@ -2408,7 +2601,7 @@
         <w:t>Anexo</w:t>
       </w:r>
       <w:bookmarkEnd w:id="7"/>
-      <w:bookmarkEnd w:id="8"/>
+      <w:bookmarkEnd w:id="9"/>
     </w:p>
     <w:p>
       <w:pPr>
@@ -2420,11 +2613,11 @@
         <w:ind w:left="284"/>
       </w:pPr>
       <w:bookmarkStart w:id="10" w:name="_Ref151919434"/>
-      <w:bookmarkStart w:id="11" w:name="_Toc170853202"/>
+      <w:bookmarkStart w:id="11" w:name="_Toc173415028"/>
       <w:r>
         <w:t>Fuentes consultadas</w:t>
       </w:r>
-      <w:bookmarkEnd w:id="9"/>
+      <w:bookmarkEnd w:id="8"/>
       <w:bookmarkEnd w:id="10"/>
       <w:bookmarkEnd w:id="11"/>
     </w:p>
@@ -2439,6 +2632,8 @@
       <w:r>
         <w:t>-</w:t>
       </w:r>
+      <w:bookmarkStart w:id="12" w:name="_GoBack"/>
+      <w:bookmarkEnd w:id="12"/>
     </w:p>
     <w:p>
       <w:pPr>
@@ -2468,14 +2663,14 @@
           <w:lang w:val="es-UY"/>
         </w:rPr>
       </w:pPr>
-      <w:bookmarkStart w:id="12" w:name="_Toc170853203"/>
+      <w:bookmarkStart w:id="13" w:name="_Toc173415029"/>
       <w:r>
         <w:rPr>
           <w:lang w:val="es-UY"/>
         </w:rPr>
         <w:t>Ambiente virtual</w:t>
       </w:r>
-      <w:bookmarkEnd w:id="12"/>
+      <w:bookmarkEnd w:id="13"/>
     </w:p>
     <w:p>
       <w:pPr>
@@ -2527,8 +2722,8 @@
       </w:pPr>
     </w:p>
     <w:sectPr>
-      <w:headerReference w:type="default" r:id="rId17"/>
-      <w:footerReference w:type="default" r:id="rId18"/>
+      <w:headerReference w:type="default" r:id="rId18"/>
+      <w:footerReference w:type="default" r:id="rId19"/>
       <w:pgSz w:w="11906" w:h="16838"/>
       <w:pgMar w:top="1440" w:right="1440" w:bottom="1440" w:left="1440" w:header="284" w:footer="431" w:gutter="0"/>
       <w:cols w:space="720"/>
@@ -2647,7 +2842,7 @@
             </wp:anchor>
           </w:drawing>
         </mc:Choice>
-        <mc:Fallback xmlns:w16sdtdh="http://schemas.microsoft.com/office/word/2020/wordml/sdtdatahash" xmlns:w16du="http://schemas.microsoft.com/office/word/2023/wordml/word16du" xmlns:w16="http://schemas.microsoft.com/office/word/2018/wordml" xmlns:w16cex="http://schemas.microsoft.com/office/word/2018/wordml/cex" xmlns:oel="http://schemas.microsoft.com/office/2019/extlst">
+        <mc:Fallback xmlns:oel="http://schemas.microsoft.com/office/2019/extlst" xmlns:w16cex="http://schemas.microsoft.com/office/word/2018/wordml/cex" xmlns:w16="http://schemas.microsoft.com/office/word/2018/wordml" xmlns:w16du="http://schemas.microsoft.com/office/word/2023/wordml/word16du" xmlns:w16sdtdh="http://schemas.microsoft.com/office/word/2020/wordml/sdtdatahash">
           <w:pict>
             <v:line w14:anchorId="37B5A5B8" id="Conector recto 1891129962" o:spid="_x0000_s1026" style="position:absolute;flip:y;z-index:251687936;visibility:visible;mso-wrap-style:square;mso-width-percent:0;mso-height-percent:0;mso-wrap-distance-left:9pt;mso-wrap-distance-top:0;mso-wrap-distance-right:9pt;mso-wrap-distance-bottom:0;mso-position-horizontal:absolute;mso-position-horizontal-relative:page;mso-position-vertical:absolute;mso-position-vertical-relative:text;mso-width-percent:0;mso-height-percent:0;mso-width-relative:margin;mso-height-relative:margin" from="0,-7.95pt" to="595.25pt,-7.95pt" o:gfxdata="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" strokecolor="#7a8c8e [3207]" strokeweight=".5pt">
               <v:stroke dashstyle="dash" joinstyle="miter"/>
@@ -2735,7 +2930,7 @@
             </wp:anchor>
           </w:drawing>
         </mc:Choice>
-        <mc:Fallback xmlns:w16sdtdh="http://schemas.microsoft.com/office/word/2020/wordml/sdtdatahash" xmlns:w16du="http://schemas.microsoft.com/office/word/2023/wordml/word16du" xmlns:w16="http://schemas.microsoft.com/office/word/2018/wordml" xmlns:w16cex="http://schemas.microsoft.com/office/word/2018/wordml/cex" xmlns:oel="http://schemas.microsoft.com/office/2019/extlst">
+        <mc:Fallback xmlns:oel="http://schemas.microsoft.com/office/2019/extlst" xmlns:w16cex="http://schemas.microsoft.com/office/word/2018/wordml/cex" xmlns:w16="http://schemas.microsoft.com/office/word/2018/wordml" xmlns:w16du="http://schemas.microsoft.com/office/word/2023/wordml/word16du" xmlns:w16sdtdh="http://schemas.microsoft.com/office/word/2020/wordml/sdtdatahash">
           <w:pict>
             <v:rect w14:anchorId="35E9F272" id="Rectángulo 1996234783" o:spid="_x0000_s1026" style="position:absolute;margin-left:0;margin-top:-6.25pt;width:595.3pt;height:60.65pt;z-index:-251654144;visibility:visible;mso-wrap-style:square;mso-width-percent:0;mso-height-percent:0;mso-wrap-distance-left:9pt;mso-wrap-distance-top:0;mso-wrap-distance-right:9pt;mso-wrap-distance-bottom:0;mso-position-horizontal:left;mso-position-horizontal-relative:page;mso-position-vertical:absolute;mso-position-vertical-relative:text;mso-width-percent:0;mso-height-percent:0;mso-width-relative:margin;mso-height-relative:margin;v-text-anchor:middle" o:gfxdata="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" fillcolor="#eff1f1" strokecolor="#eff1f1" strokeweight="1pt">
               <w10:wrap anchorx="page"/>
@@ -2939,7 +3134,7 @@
             </wp:anchor>
           </w:drawing>
         </mc:Choice>
-        <mc:Fallback xmlns:w16sdtdh="http://schemas.microsoft.com/office/word/2020/wordml/sdtdatahash" xmlns:w16du="http://schemas.microsoft.com/office/word/2023/wordml/word16du" xmlns:w16="http://schemas.microsoft.com/office/word/2018/wordml" xmlns:w16cex="http://schemas.microsoft.com/office/word/2018/wordml/cex" xmlns:oel="http://schemas.microsoft.com/office/2019/extlst">
+        <mc:Fallback xmlns:oel="http://schemas.microsoft.com/office/2019/extlst" xmlns:w16cex="http://schemas.microsoft.com/office/word/2018/wordml/cex" xmlns:w16="http://schemas.microsoft.com/office/word/2018/wordml" xmlns:w16du="http://schemas.microsoft.com/office/word/2023/wordml/word16du" xmlns:w16sdtdh="http://schemas.microsoft.com/office/word/2020/wordml/sdtdatahash">
           <w:pict>
             <v:rect w14:anchorId="1A25E03B" id="Rectángulo 1683897356" o:spid="_x0000_s1026" style="position:absolute;margin-left:0;margin-top:-14.2pt;width:595.3pt;height:62.6pt;z-index:-251685888;visibility:visible;mso-wrap-style:square;mso-width-percent:0;mso-height-percent:0;mso-wrap-distance-left:9pt;mso-wrap-distance-top:0;mso-wrap-distance-right:9pt;mso-wrap-distance-bottom:0;mso-position-horizontal:left;mso-position-horizontal-relative:page;mso-position-vertical:absolute;mso-position-vertical-relative:text;mso-width-percent:0;mso-height-percent:0;mso-width-relative:margin;mso-height-relative:margin;v-text-anchor:middle" o:gfxdata="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" fillcolor="#e4e7e8 [663]" strokecolor="#e4e7e8 [663]" strokeweight="1pt">
               <w10:wrap anchorx="page"/>
@@ -3113,7 +3308,7 @@
             </wp:anchor>
           </w:drawing>
         </mc:Choice>
-        <mc:Fallback xmlns:w16sdtdh="http://schemas.microsoft.com/office/word/2020/wordml/sdtdatahash" xmlns:w16du="http://schemas.microsoft.com/office/word/2023/wordml/word16du" xmlns:w16="http://schemas.microsoft.com/office/word/2018/wordml" xmlns:w16cex="http://schemas.microsoft.com/office/word/2018/wordml/cex" xmlns:oel="http://schemas.microsoft.com/office/2019/extlst">
+        <mc:Fallback xmlns:oel="http://schemas.microsoft.com/office/2019/extlst" xmlns:w16cex="http://schemas.microsoft.com/office/word/2018/wordml/cex" xmlns:w16="http://schemas.microsoft.com/office/word/2018/wordml" xmlns:w16du="http://schemas.microsoft.com/office/word/2023/wordml/word16du" xmlns:w16sdtdh="http://schemas.microsoft.com/office/word/2020/wordml/sdtdatahash">
           <w:pict>
             <v:line w14:anchorId="2292DFBC" id="Conector recto 683060596" o:spid="_x0000_s1026" style="position:absolute;z-index:251636736;visibility:visible;mso-wrap-style:square;mso-width-percent:0;mso-height-percent:0;mso-wrap-distance-left:9pt;mso-wrap-distance-top:0;mso-wrap-distance-right:9pt;mso-wrap-distance-bottom:0;mso-position-horizontal:right;mso-position-horizontal-relative:page;mso-position-vertical:absolute;mso-position-vertical-relative:text;mso-width-percent:0;mso-height-percent:0;mso-width-relative:margin;mso-height-relative:margin" from="544.1pt,13.2pt" to="1139.4pt,13.2pt" o:gfxdata="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" strokecolor="#7a8c8e [3207]" strokeweight=".5pt">
               <v:stroke dashstyle="dash" joinstyle="miter"/>
@@ -5877,7 +6072,6 @@
   <w:style w:type="character" w:default="1" w:styleId="Fuentedeprrafopredeter">
     <w:name w:val="Default Paragraph Font"/>
     <w:uiPriority w:val="1"/>
-    <w:semiHidden/>
     <w:unhideWhenUsed/>
   </w:style>
   <w:style w:type="table" w:default="1" w:styleId="Tablanormal">
@@ -7469,18 +7663,18 @@
 </file>
 
 <file path=customXml/item3.xml><?xml version="1.0" encoding="utf-8"?>
-<p:properties xmlns:p="http://schemas.microsoft.com/office/2006/metadata/properties" xmlns:xsi="http://www.w3.org/2001/XMLSchema-instance" xmlns:pc="http://schemas.microsoft.com/office/infopath/2007/PartnerControls">
-  <documentManagement/>
-</p:properties>
-</file>
-
-<file path=customXml/item4.xml><?xml version="1.0" encoding="utf-8"?>
 <?mso-contentType ?>
 <FormTemplates xmlns="http://schemas.microsoft.com/sharepoint/v3/contenttype/forms">
   <Display>DocumentLibraryForm</Display>
   <Edit>DocumentLibraryForm</Edit>
   <New>DocumentLibraryForm</New>
 </FormTemplates>
+</file>
+
+<file path=customXml/item4.xml><?xml version="1.0" encoding="utf-8"?>
+<p:properties xmlns:p="http://schemas.microsoft.com/office/2006/metadata/properties" xmlns:xsi="http://www.w3.org/2001/XMLSchema-instance" xmlns:pc="http://schemas.microsoft.com/office/infopath/2007/PartnerControls">
+  <documentManagement/>
+</p:properties>
 </file>
 
 <file path=customXml/item5.xml><?xml version="1.0" encoding="utf-8"?>
@@ -7515,6 +7709,14 @@
 </file>
 
 <file path=customXml/itemProps3.xml><?xml version="1.0" encoding="utf-8"?>
+<ds:datastoreItem xmlns:ds="http://schemas.openxmlformats.org/officeDocument/2006/customXml" ds:itemID="{B9361FB9-898C-4DBA-B150-EA9F2717B7B8}">
+  <ds:schemaRefs>
+    <ds:schemaRef ds:uri="http://schemas.microsoft.com/sharepoint/v3/contenttype/forms"/>
+  </ds:schemaRefs>
+</ds:datastoreItem>
+</file>
+
+<file path=customXml/itemProps4.xml><?xml version="1.0" encoding="utf-8"?>
 <ds:datastoreItem xmlns:ds="http://schemas.openxmlformats.org/officeDocument/2006/customXml" ds:itemID="{D64D97BD-2588-4BE3-95C7-073C17150257}">
   <ds:schemaRefs>
     <ds:schemaRef ds:uri="http://schemas.microsoft.com/office/2006/metadata/properties"/>
@@ -7523,16 +7725,8 @@
 </ds:datastoreItem>
 </file>
 
-<file path=customXml/itemProps4.xml><?xml version="1.0" encoding="utf-8"?>
-<ds:datastoreItem xmlns:ds="http://schemas.openxmlformats.org/officeDocument/2006/customXml" ds:itemID="{B9361FB9-898C-4DBA-B150-EA9F2717B7B8}">
-  <ds:schemaRefs>
-    <ds:schemaRef ds:uri="http://schemas.microsoft.com/sharepoint/v3/contenttype/forms"/>
-  </ds:schemaRefs>
-</ds:datastoreItem>
-</file>
-
 <file path=customXml/itemProps5.xml><?xml version="1.0" encoding="utf-8"?>
-<ds:datastoreItem xmlns:ds="http://schemas.openxmlformats.org/officeDocument/2006/customXml" ds:itemID="{153F03CF-D8F2-4511-B436-BAB6059A40CB}">
+<ds:datastoreItem xmlns:ds="http://schemas.openxmlformats.org/officeDocument/2006/customXml" ds:itemID="{152F7AED-11CD-40DB-A6EB-E71E8DE3EEE0}">
   <ds:schemaRefs>
     <ds:schemaRef ds:uri="http://schemas.openxmlformats.org/officeDocument/2006/bibliography"/>
   </ds:schemaRefs>

</xml_diff>

<commit_message>
agrego info al  obli.docx
</commit_message>
<xml_diff>
--- a/Documentos/ObligatorioTL2024.docx
+++ b/Documentos/ObligatorioTL2024.docx
@@ -2402,8 +2402,850 @@
     </w:p>
     <w:p>
       <w:pPr>
-        <w:ind w:firstLine="0"/>
-      </w:pPr>
+        <w:pStyle w:val="Ttulo3"/>
+        <w:rPr>
+          <w:lang w:val="es-UY"/>
+        </w:rPr>
+      </w:pPr>
+      <w:r>
+        <w:rPr>
+          <w:lang w:val="es-UY"/>
+        </w:rPr>
+        <w:t xml:space="preserve">Parte A) </w:t>
+      </w:r>
+    </w:p>
+    <w:p>
+      <w:pPr>
+        <w:rPr>
+          <w:lang w:val="es-UY"/>
+        </w:rPr>
+      </w:pPr>
+    </w:p>
+    <w:p>
+      <w:pPr>
+        <w:rPr>
+          <w:lang w:val="es-UY"/>
+        </w:rPr>
+      </w:pPr>
+      <w:r>
+        <w:rPr>
+          <w:lang w:val="es-UY"/>
+        </w:rPr>
+        <w:t>Debe tener listo un servidor controlador para poder utilizar Ansible. Este servidor se preparará</w:t>
+      </w:r>
+    </w:p>
+    <w:p>
+      <w:pPr>
+        <w:rPr>
+          <w:lang w:val="es-UY"/>
+        </w:rPr>
+      </w:pPr>
+      <w:r>
+        <w:rPr>
+          <w:lang w:val="es-UY"/>
+        </w:rPr>
+        <w:t>durante el taller. Debe tener los paquetes y librerías necesarias para utilizar Ansible y Git. El</w:t>
+      </w:r>
+    </w:p>
+    <w:p>
+      <w:pPr>
+        <w:rPr>
+          <w:lang w:val="es-UY"/>
+        </w:rPr>
+      </w:pPr>
+      <w:r>
+        <w:rPr>
+          <w:lang w:val="es-UY"/>
+        </w:rPr>
+        <w:t>usuario que ejecute los automatismos debe contar con sus claves pública/privada SSH. Debe</w:t>
+      </w:r>
+    </w:p>
+    <w:p>
+      <w:pPr>
+        <w:rPr>
+          <w:lang w:val="es-UY"/>
+        </w:rPr>
+      </w:pPr>
+      <w:r>
+        <w:rPr>
+          <w:lang w:val="es-UY"/>
+        </w:rPr>
+        <w:t xml:space="preserve">contar con un repositorio de código en </w:t>
+      </w:r>
+      <w:proofErr w:type="spellStart"/>
+      <w:r>
+        <w:rPr>
+          <w:lang w:val="es-UY"/>
+        </w:rPr>
+        <w:t>Github</w:t>
+      </w:r>
+      <w:proofErr w:type="spellEnd"/>
+      <w:r>
+        <w:rPr>
+          <w:lang w:val="es-UY"/>
+        </w:rPr>
+        <w:t xml:space="preserve"> o en </w:t>
+      </w:r>
+      <w:proofErr w:type="spellStart"/>
+      <w:r>
+        <w:rPr>
+          <w:lang w:val="es-UY"/>
+        </w:rPr>
+        <w:t>Gitlab</w:t>
+      </w:r>
+      <w:proofErr w:type="spellEnd"/>
+      <w:r>
+        <w:rPr>
+          <w:lang w:val="es-UY"/>
+        </w:rPr>
+        <w:t xml:space="preserve"> para trabajar con su equipo.</w:t>
+      </w:r>
+    </w:p>
+    <w:p>
+      <w:pPr>
+        <w:pStyle w:val="Ttulo3"/>
+        <w:rPr>
+          <w:lang w:val="es-UY"/>
+        </w:rPr>
+      </w:pPr>
+      <w:r>
+        <w:rPr>
+          <w:lang w:val="es-UY"/>
+        </w:rPr>
+        <w:t xml:space="preserve">Parte B) </w:t>
+      </w:r>
+    </w:p>
+    <w:p>
+      <w:pPr>
+        <w:rPr>
+          <w:lang w:val="es-UY"/>
+        </w:rPr>
+      </w:pPr>
+    </w:p>
+    <w:p>
+      <w:pPr>
+        <w:rPr>
+          <w:lang w:val="es-UY"/>
+        </w:rPr>
+      </w:pPr>
+      <w:r>
+        <w:rPr>
+          <w:lang w:val="es-UY"/>
+        </w:rPr>
+        <w:t>Instalar 2 servidores, ambos con un disco de 13GB el siguiente dise</w:t>
+      </w:r>
+      <w:r>
+        <w:rPr>
+          <w:rFonts w:hint="eastAsia"/>
+          <w:lang w:val="es-UY"/>
+        </w:rPr>
+        <w:t>ñ</w:t>
+      </w:r>
+      <w:r>
+        <w:rPr>
+          <w:lang w:val="es-UY"/>
+        </w:rPr>
+        <w:t>o de particiones:</w:t>
+      </w:r>
+    </w:p>
+    <w:p>
+      <w:pPr>
+        <w:rPr>
+          <w:lang w:val="es-UY"/>
+        </w:rPr>
+      </w:pPr>
+      <w:r>
+        <w:rPr>
+          <w:rFonts w:hint="eastAsia"/>
+          <w:lang w:val="es-UY"/>
+        </w:rPr>
+        <w:t>●</w:t>
+      </w:r>
+      <w:r>
+        <w:rPr>
+          <w:lang w:val="es-UY"/>
+        </w:rPr>
+        <w:t xml:space="preserve"> Partici</w:t>
+      </w:r>
+      <w:r>
+        <w:rPr>
+          <w:rFonts w:hint="eastAsia"/>
+          <w:lang w:val="es-UY"/>
+        </w:rPr>
+        <w:t>ó</w:t>
+      </w:r>
+      <w:r>
+        <w:rPr>
+          <w:lang w:val="es-UY"/>
+        </w:rPr>
+        <w:t>n de 1GB para /</w:t>
+      </w:r>
+      <w:proofErr w:type="spellStart"/>
+      <w:r>
+        <w:rPr>
+          <w:lang w:val="es-UY"/>
+        </w:rPr>
+        <w:t>boot</w:t>
+      </w:r>
+      <w:proofErr w:type="spellEnd"/>
+    </w:p>
+    <w:p>
+      <w:pPr>
+        <w:rPr>
+          <w:lang w:val="es-UY"/>
+        </w:rPr>
+      </w:pPr>
+      <w:r>
+        <w:rPr>
+          <w:rFonts w:hint="eastAsia"/>
+          <w:lang w:val="es-UY"/>
+        </w:rPr>
+        <w:t>●</w:t>
+      </w:r>
+      <w:r>
+        <w:rPr>
+          <w:lang w:val="es-UY"/>
+        </w:rPr>
+        <w:t xml:space="preserve"> LVM de 7GB para /</w:t>
+      </w:r>
+    </w:p>
+    <w:p>
+      <w:pPr>
+        <w:rPr>
+          <w:lang w:val="es-UY"/>
+        </w:rPr>
+      </w:pPr>
+      <w:r>
+        <w:rPr>
+          <w:rFonts w:hint="eastAsia"/>
+          <w:lang w:val="es-UY"/>
+        </w:rPr>
+        <w:t>●</w:t>
+      </w:r>
+      <w:r>
+        <w:rPr>
+          <w:lang w:val="es-UY"/>
+        </w:rPr>
+        <w:t xml:space="preserve"> LVM de 3GB para /</w:t>
+      </w:r>
+      <w:proofErr w:type="spellStart"/>
+      <w:r>
+        <w:rPr>
+          <w:lang w:val="es-UY"/>
+        </w:rPr>
+        <w:t>var</w:t>
+      </w:r>
+      <w:proofErr w:type="spellEnd"/>
+    </w:p>
+    <w:p>
+      <w:pPr>
+        <w:rPr>
+          <w:lang w:val="es-UY"/>
+        </w:rPr>
+      </w:pPr>
+      <w:r>
+        <w:rPr>
+          <w:rFonts w:hint="eastAsia"/>
+          <w:lang w:val="es-UY"/>
+        </w:rPr>
+        <w:t>●</w:t>
+      </w:r>
+      <w:r>
+        <w:rPr>
+          <w:lang w:val="es-UY"/>
+        </w:rPr>
+        <w:t xml:space="preserve"> LVM de 2GB para SWAP</w:t>
+      </w:r>
+    </w:p>
+    <w:p>
+      <w:pPr>
+        <w:rPr>
+          <w:lang w:val="es-UY"/>
+        </w:rPr>
+      </w:pPr>
+      <w:r>
+        <w:rPr>
+          <w:lang w:val="es-UY"/>
+        </w:rPr>
+        <w:t>Cada servidor tendr</w:t>
+      </w:r>
+      <w:r>
+        <w:rPr>
+          <w:rFonts w:hint="eastAsia"/>
+          <w:lang w:val="es-UY"/>
+        </w:rPr>
+        <w:t>á</w:t>
+      </w:r>
+      <w:r>
+        <w:rPr>
+          <w:lang w:val="es-UY"/>
+        </w:rPr>
+        <w:t xml:space="preserve"> 1CPU y 2 GB RAM.</w:t>
+      </w:r>
+    </w:p>
+    <w:p>
+      <w:pPr>
+        <w:rPr>
+          <w:lang w:val="es-UY"/>
+        </w:rPr>
+      </w:pPr>
+      <w:r>
+        <w:rPr>
+          <w:lang w:val="es-UY"/>
+        </w:rPr>
+        <w:t>Un servidor debe ser instalado con una distribuci</w:t>
+      </w:r>
+      <w:r>
+        <w:rPr>
+          <w:rFonts w:hint="eastAsia"/>
+          <w:lang w:val="es-UY"/>
+        </w:rPr>
+        <w:t>ó</w:t>
+      </w:r>
+      <w:r>
+        <w:rPr>
+          <w:lang w:val="es-UY"/>
+        </w:rPr>
+        <w:t xml:space="preserve">n de la familia Red </w:t>
+      </w:r>
+      <w:proofErr w:type="spellStart"/>
+      <w:r>
+        <w:rPr>
+          <w:lang w:val="es-UY"/>
+        </w:rPr>
+        <w:t>Hat</w:t>
+      </w:r>
+      <w:proofErr w:type="spellEnd"/>
+      <w:r>
+        <w:rPr>
+          <w:lang w:val="es-UY"/>
+        </w:rPr>
+        <w:t xml:space="preserve"> (se sugiere CentOS </w:t>
+      </w:r>
+      <w:proofErr w:type="spellStart"/>
+      <w:r>
+        <w:rPr>
+          <w:lang w:val="es-UY"/>
+        </w:rPr>
+        <w:t>Stream</w:t>
+      </w:r>
+      <w:proofErr w:type="spellEnd"/>
+    </w:p>
+    <w:p>
+      <w:pPr>
+        <w:rPr>
+          <w:lang w:val="es-UY"/>
+        </w:rPr>
+      </w:pPr>
+      <w:r>
+        <w:rPr>
+          <w:lang w:val="es-UY"/>
+        </w:rPr>
+        <w:t>8 o 9) y el otro debe tener Ubuntu 24.04</w:t>
+      </w:r>
+    </w:p>
+    <w:p>
+      <w:pPr>
+        <w:rPr>
+          <w:lang w:val="es-UY"/>
+        </w:rPr>
+      </w:pPr>
+      <w:r>
+        <w:rPr>
+          <w:lang w:val="es-UY"/>
+        </w:rPr>
+        <w:t>Cada servidor debe tener 2 interfaces de red, 1 conectada a NAT y la otra a una red Interna o</w:t>
+      </w:r>
+    </w:p>
+    <w:p>
+      <w:pPr>
+        <w:rPr>
+          <w:lang w:val="es-UY"/>
+        </w:rPr>
+      </w:pPr>
+      <w:r>
+        <w:rPr>
+          <w:lang w:val="es-UY"/>
+        </w:rPr>
+        <w:t>Host-</w:t>
+      </w:r>
+      <w:proofErr w:type="spellStart"/>
+      <w:r>
+        <w:rPr>
+          <w:lang w:val="es-UY"/>
+        </w:rPr>
+        <w:t>Only</w:t>
+      </w:r>
+      <w:proofErr w:type="spellEnd"/>
+      <w:r>
+        <w:rPr>
+          <w:lang w:val="es-UY"/>
+        </w:rPr>
+        <w:t xml:space="preserve"> que le permita conectarse al servidor controlador con Ansible.</w:t>
+      </w:r>
+    </w:p>
+    <w:p>
+      <w:pPr>
+        <w:rPr>
+          <w:lang w:val="es-UY"/>
+        </w:rPr>
+      </w:pPr>
+      <w:r>
+        <w:rPr>
+          <w:lang w:val="es-UY"/>
+        </w:rPr>
+        <w:t xml:space="preserve">Cada equipo debe contar con un usuario NO </w:t>
+      </w:r>
+      <w:proofErr w:type="spellStart"/>
+      <w:r>
+        <w:rPr>
+          <w:lang w:val="es-UY"/>
+        </w:rPr>
+        <w:t>root</w:t>
+      </w:r>
+      <w:proofErr w:type="spellEnd"/>
+      <w:r>
+        <w:rPr>
+          <w:lang w:val="es-UY"/>
+        </w:rPr>
+        <w:t>, con permisos para ejecutar comandos como</w:t>
+      </w:r>
+    </w:p>
+    <w:p>
+      <w:pPr>
+        <w:rPr>
+          <w:lang w:val="es-UY"/>
+        </w:rPr>
+      </w:pPr>
+      <w:r>
+        <w:rPr>
+          <w:lang w:val="es-UY"/>
+        </w:rPr>
+        <w:t xml:space="preserve">administrador (ansible o </w:t>
+      </w:r>
+      <w:proofErr w:type="spellStart"/>
+      <w:r>
+        <w:rPr>
+          <w:lang w:val="es-UY"/>
+        </w:rPr>
+        <w:t>sysadmin</w:t>
+      </w:r>
+      <w:proofErr w:type="spellEnd"/>
+      <w:r>
+        <w:rPr>
+          <w:lang w:val="es-UY"/>
+        </w:rPr>
+        <w:t>) y debe copiarse la clave p</w:t>
+      </w:r>
+      <w:r>
+        <w:rPr>
+          <w:rFonts w:hint="eastAsia"/>
+          <w:lang w:val="es-UY"/>
+        </w:rPr>
+        <w:t>ú</w:t>
+      </w:r>
+      <w:r>
+        <w:rPr>
+          <w:lang w:val="es-UY"/>
+        </w:rPr>
+        <w:t>blica del Servidor Controlador, para</w:t>
+      </w:r>
+    </w:p>
+    <w:p>
+      <w:pPr>
+        <w:rPr>
+          <w:lang w:val="es-UY"/>
+        </w:rPr>
+      </w:pPr>
+      <w:r>
+        <w:rPr>
+          <w:lang w:val="es-UY"/>
+        </w:rPr>
+        <w:t>poder ejecutar los automatismos.</w:t>
+      </w:r>
+    </w:p>
+    <w:p>
+      <w:pPr>
+        <w:pStyle w:val="Ttulo3"/>
+        <w:rPr>
+          <w:lang w:val="es-UY"/>
+        </w:rPr>
+      </w:pPr>
+      <w:r>
+        <w:rPr>
+          <w:lang w:val="es-UY"/>
+        </w:rPr>
+        <w:t>Parte C)</w:t>
+      </w:r>
+    </w:p>
+    <w:p>
+      <w:pPr>
+        <w:rPr>
+          <w:lang w:val="es-UY"/>
+        </w:rPr>
+      </w:pPr>
+    </w:p>
+    <w:p>
+      <w:pPr>
+        <w:rPr>
+          <w:lang w:val="es-UY"/>
+        </w:rPr>
+      </w:pPr>
+      <w:r>
+        <w:rPr>
+          <w:lang w:val="es-UY"/>
+        </w:rPr>
+        <w:t>Tareas a realizar mediante Ansible:</w:t>
+      </w:r>
+    </w:p>
+    <w:p>
+      <w:pPr>
+        <w:rPr>
+          <w:lang w:val="es-UY"/>
+        </w:rPr>
+      </w:pPr>
+      <w:r>
+        <w:rPr>
+          <w:lang w:val="es-UY"/>
+        </w:rPr>
+        <w:t xml:space="preserve">1) En el servidor Red </w:t>
+      </w:r>
+      <w:proofErr w:type="spellStart"/>
+      <w:r>
+        <w:rPr>
+          <w:lang w:val="es-UY"/>
+        </w:rPr>
+        <w:t>Hat</w:t>
+      </w:r>
+      <w:proofErr w:type="spellEnd"/>
+      <w:r>
+        <w:rPr>
+          <w:lang w:val="es-UY"/>
+        </w:rPr>
+        <w:t xml:space="preserve"> debe instalar la aplicaci</w:t>
+      </w:r>
+      <w:r>
+        <w:rPr>
+          <w:rFonts w:hint="eastAsia"/>
+          <w:lang w:val="es-UY"/>
+        </w:rPr>
+        <w:t>ó</w:t>
+      </w:r>
+      <w:r>
+        <w:rPr>
+          <w:lang w:val="es-UY"/>
+        </w:rPr>
+        <w:t xml:space="preserve">n </w:t>
+      </w:r>
+      <w:proofErr w:type="spellStart"/>
+      <w:r>
+        <w:rPr>
+          <w:lang w:val="es-UY"/>
+        </w:rPr>
+        <w:t>ToDo</w:t>
+      </w:r>
+      <w:proofErr w:type="spellEnd"/>
+      <w:r>
+        <w:rPr>
+          <w:lang w:val="es-UY"/>
+        </w:rPr>
+        <w:t xml:space="preserve"> usada para el obligatorio del curso</w:t>
+      </w:r>
+    </w:p>
+    <w:p>
+      <w:pPr>
+        <w:rPr>
+          <w:lang w:val="es-UY"/>
+        </w:rPr>
+      </w:pPr>
+      <w:r>
+        <w:rPr>
+          <w:lang w:val="es-UY"/>
+        </w:rPr>
+        <w:t>Administraci</w:t>
+      </w:r>
+      <w:r>
+        <w:rPr>
+          <w:rFonts w:hint="eastAsia"/>
+          <w:lang w:val="es-UY"/>
+        </w:rPr>
+        <w:t>ó</w:t>
+      </w:r>
+      <w:r>
+        <w:rPr>
+          <w:lang w:val="es-UY"/>
+        </w:rPr>
+        <w:t>n de Servidores Linux</w:t>
+      </w:r>
+    </w:p>
+    <w:p>
+      <w:pPr>
+        <w:rPr>
+          <w:lang w:val="es-UY"/>
+        </w:rPr>
+      </w:pPr>
+      <w:r>
+        <w:rPr>
+          <w:lang w:val="es-UY"/>
+        </w:rPr>
+        <w:lastRenderedPageBreak/>
+        <w:t>Instalar el</w:t>
+      </w:r>
+      <w:r>
+        <w:rPr>
+          <w:lang w:val="es-UY"/>
+        </w:rPr>
+        <w:t xml:space="preserve"> </w:t>
+      </w:r>
+      <w:r>
+        <w:rPr>
+          <w:lang w:val="es-UY"/>
+        </w:rPr>
+        <w:t>JDK de Java, Tomcat y la aplicaci</w:t>
+      </w:r>
+      <w:r>
+        <w:rPr>
+          <w:rFonts w:hint="eastAsia"/>
+          <w:lang w:val="es-UY"/>
+        </w:rPr>
+        <w:t>ó</w:t>
+      </w:r>
+      <w:r>
+        <w:rPr>
+          <w:lang w:val="es-UY"/>
+        </w:rPr>
+        <w:t>n con su configuraci</w:t>
+      </w:r>
+      <w:r>
+        <w:rPr>
+          <w:rFonts w:hint="eastAsia"/>
+          <w:lang w:val="es-UY"/>
+        </w:rPr>
+        <w:t>ó</w:t>
+      </w:r>
+      <w:r>
+        <w:rPr>
+          <w:lang w:val="es-UY"/>
+        </w:rPr>
+        <w:t>n a la Base de Datos</w:t>
+      </w:r>
+    </w:p>
+    <w:p>
+      <w:pPr>
+        <w:rPr>
+          <w:lang w:val="es-UY"/>
+        </w:rPr>
+      </w:pPr>
+      <w:r>
+        <w:rPr>
+          <w:lang w:val="es-UY"/>
+        </w:rPr>
+        <w:t xml:space="preserve">Tomcat debe iniciarse como servicio mediante </w:t>
+      </w:r>
+      <w:proofErr w:type="spellStart"/>
+      <w:r>
+        <w:rPr>
+          <w:lang w:val="es-UY"/>
+        </w:rPr>
+        <w:t>SystemD</w:t>
+      </w:r>
+      <w:proofErr w:type="spellEnd"/>
+      <w:r>
+        <w:rPr>
+          <w:lang w:val="es-UY"/>
+        </w:rPr>
+        <w:t>. Los puertos usados por Tomcat deben estar</w:t>
+      </w:r>
+    </w:p>
+    <w:p>
+      <w:pPr>
+        <w:rPr>
+          <w:lang w:val="es-UY"/>
+        </w:rPr>
+      </w:pPr>
+      <w:r>
+        <w:rPr>
+          <w:lang w:val="es-UY"/>
+        </w:rPr>
+        <w:t>habilitados en el Firewall</w:t>
+      </w:r>
+    </w:p>
+    <w:p>
+      <w:pPr>
+        <w:rPr>
+          <w:lang w:val="es-UY"/>
+        </w:rPr>
+      </w:pPr>
+      <w:r>
+        <w:rPr>
+          <w:lang w:val="es-UY"/>
+        </w:rPr>
+        <w:t>2) En el servidor Ubuntu debe instalar la Base de Datos, y configurarla para la aplicaci</w:t>
+      </w:r>
+      <w:r>
+        <w:rPr>
+          <w:rFonts w:hint="eastAsia"/>
+          <w:lang w:val="es-UY"/>
+        </w:rPr>
+        <w:t>ó</w:t>
+      </w:r>
+      <w:r>
+        <w:rPr>
+          <w:lang w:val="es-UY"/>
+        </w:rPr>
+        <w:t>n.</w:t>
+      </w:r>
+    </w:p>
+    <w:p>
+      <w:pPr>
+        <w:rPr>
+          <w:lang w:val="es-UY"/>
+        </w:rPr>
+      </w:pPr>
+      <w:r>
+        <w:rPr>
+          <w:lang w:val="es-UY"/>
+        </w:rPr>
+        <w:t xml:space="preserve">Instalar el servidor </w:t>
+      </w:r>
+      <w:proofErr w:type="spellStart"/>
+      <w:r>
+        <w:rPr>
+          <w:lang w:val="es-UY"/>
+        </w:rPr>
+        <w:t>MariaDB</w:t>
+      </w:r>
+      <w:proofErr w:type="spellEnd"/>
+      <w:r>
+        <w:rPr>
+          <w:lang w:val="es-UY"/>
+        </w:rPr>
+        <w:t xml:space="preserve"> y asegurarlo con los procedimientos de </w:t>
+      </w:r>
+      <w:proofErr w:type="spellStart"/>
+      <w:r>
+        <w:rPr>
+          <w:lang w:val="es-UY"/>
+        </w:rPr>
+        <w:t>mysql-secure-installation</w:t>
+      </w:r>
+      <w:proofErr w:type="spellEnd"/>
+      <w:r>
+        <w:rPr>
+          <w:lang w:val="es-UY"/>
+        </w:rPr>
+        <w:t>. Crear</w:t>
+      </w:r>
+    </w:p>
+    <w:p>
+      <w:pPr>
+        <w:rPr>
+          <w:lang w:val="es-UY"/>
+        </w:rPr>
+      </w:pPr>
+      <w:r>
+        <w:rPr>
+          <w:lang w:val="es-UY"/>
+        </w:rPr>
+        <w:t>el usuario para la aplicaci</w:t>
+      </w:r>
+      <w:r>
+        <w:rPr>
+          <w:rFonts w:hint="eastAsia"/>
+          <w:lang w:val="es-UY"/>
+        </w:rPr>
+        <w:t>ó</w:t>
+      </w:r>
+      <w:r>
+        <w:rPr>
+          <w:lang w:val="es-UY"/>
+        </w:rPr>
+        <w:t>n, y asegurar que el servidor est</w:t>
+      </w:r>
+      <w:r>
+        <w:rPr>
+          <w:rFonts w:hint="eastAsia"/>
+          <w:lang w:val="es-UY"/>
+        </w:rPr>
+        <w:t>é</w:t>
+      </w:r>
+      <w:r>
+        <w:rPr>
+          <w:lang w:val="es-UY"/>
+        </w:rPr>
+        <w:t xml:space="preserve"> levantado. En el Firewall debe estar</w:t>
+      </w:r>
+    </w:p>
+    <w:p>
+      <w:pPr>
+        <w:rPr>
+          <w:lang w:val="es-UY"/>
+        </w:rPr>
+      </w:pPr>
+      <w:r>
+        <w:rPr>
+          <w:lang w:val="es-UY"/>
+        </w:rPr>
+        <w:t>permitido el acceso a la Base de Datos.</w:t>
+      </w:r>
+    </w:p>
+    <w:p>
+      <w:pPr>
+        <w:pStyle w:val="Ttulo3"/>
+      </w:pPr>
+      <w:r>
+        <w:t xml:space="preserve">Parte D) </w:t>
+      </w:r>
+    </w:p>
+    <w:p/>
+    <w:p>
+      <w:r>
+        <w:t xml:space="preserve">Todo el contenido del obligatorio debe estar un </w:t>
+      </w:r>
+      <w:proofErr w:type="spellStart"/>
+      <w:r>
+        <w:t>un</w:t>
+      </w:r>
+      <w:proofErr w:type="spellEnd"/>
+      <w:r>
+        <w:t xml:space="preserve"> repositorio Git. El repositorio debe tener un</w:t>
+      </w:r>
+    </w:p>
+    <w:p>
+      <w:r>
+        <w:t xml:space="preserve">README que describa cómo se usan los </w:t>
+      </w:r>
+      <w:proofErr w:type="spellStart"/>
+      <w:r>
+        <w:t>playbooks</w:t>
+      </w:r>
+      <w:proofErr w:type="spellEnd"/>
+      <w:r>
+        <w:t xml:space="preserve"> desarrollados.</w:t>
+      </w:r>
+    </w:p>
+    <w:p>
+      <w:r>
+        <w:t>Debe incluir un directorio Documentación que contenga un documento con toda la descripción de las</w:t>
+      </w:r>
+    </w:p>
+    <w:p>
+      <w:r>
+        <w:t xml:space="preserve">tareas realizadas y prueba de ejecución de los </w:t>
+      </w:r>
+      <w:proofErr w:type="spellStart"/>
+      <w:r>
+        <w:t>playbook</w:t>
+      </w:r>
+      <w:proofErr w:type="spellEnd"/>
+      <w:r>
+        <w:t xml:space="preserve"> y funcionamiento de las aplicaciones.</w:t>
+      </w:r>
+    </w:p>
+    <w:p>
+      <w:r>
+        <w:t>El repositorio se puede descargar como Zip, y usarse como entrega.</w:t>
+      </w:r>
     </w:p>
     <w:p>
       <w:pPr>
@@ -2417,6 +3259,108 @@
       <w:bookmarkEnd w:id="5"/>
     </w:p>
     <w:p>
+      <w:pPr>
+        <w:pStyle w:val="Ttulo3"/>
+      </w:pPr>
+      <w:r>
+        <w:t>PARTE A</w:t>
+      </w:r>
+    </w:p>
+    <w:p>
+      <w:pPr>
+        <w:pStyle w:val="Ttulo2"/>
+      </w:pPr>
+      <w:r>
+        <w:t>Dependencias</w:t>
+      </w:r>
+    </w:p>
+    <w:p>
+      <w:r>
+        <w:t xml:space="preserve">Instalamos los paquetes necesarios para poder ejecutar los </w:t>
+      </w:r>
+      <w:proofErr w:type="spellStart"/>
+      <w:r>
+        <w:t>playbook</w:t>
+      </w:r>
+      <w:proofErr w:type="spellEnd"/>
+      <w:r>
+        <w:t xml:space="preserve"> en nuestro </w:t>
+      </w:r>
+      <w:proofErr w:type="spellStart"/>
+      <w:r>
+        <w:t>Controller</w:t>
+      </w:r>
+      <w:proofErr w:type="spellEnd"/>
+      <w:r>
+        <w:t>:</w:t>
+      </w:r>
+    </w:p>
+    <w:p>
+      <w:r>
+        <w:t>Lo relacionado a ANSIBLE</w:t>
+      </w:r>
+    </w:p>
+    <w:p>
+      <w:pPr>
+        <w:pStyle w:val="0-Nota"/>
+      </w:pPr>
+    </w:p>
+    <w:p>
+      <w:pPr>
+        <w:ind w:left="284" w:firstLine="0"/>
+      </w:pPr>
+    </w:p>
+    <w:p>
+      <w:pPr>
+        <w:pStyle w:val="Ttulo2"/>
+      </w:pPr>
+      <w:r>
+        <w:t>Generamos clave publica y privada para conectarnos</w:t>
+      </w:r>
+    </w:p>
+    <w:p>
+      <w:pPr>
+        <w:pStyle w:val="Ttulo3"/>
+      </w:pPr>
+      <w:r>
+        <w:t>Primero generamos la clave con el siguiente comando:</w:t>
+      </w:r>
+    </w:p>
+    <w:p>
+      <w:pPr>
+        <w:pStyle w:val="0-Nota"/>
+      </w:pPr>
+      <w:proofErr w:type="spellStart"/>
+      <w:r>
+        <w:t>Ssh-keygen</w:t>
+      </w:r>
+      <w:proofErr w:type="spellEnd"/>
+    </w:p>
+    <w:p>
+      <w:pPr>
+        <w:pStyle w:val="Ttulo3"/>
+      </w:pPr>
+      <w:r>
+        <w:t xml:space="preserve">Luego </w:t>
+      </w:r>
+    </w:p>
+    <w:p/>
+    <w:p>
+      <w:pPr>
+        <w:pStyle w:val="Ttulo2"/>
+      </w:pPr>
+      <w:bookmarkStart w:id="6" w:name="_Toc173415026"/>
+      <w:bookmarkEnd w:id="6"/>
+      <w:r>
+        <w:t>Colecciones</w:t>
+      </w:r>
+    </w:p>
+    <w:p>
+      <w:pPr>
+        <w:ind w:firstLine="0"/>
+      </w:pPr>
+    </w:p>
+    <w:p>
       <w:r>
         <w:t xml:space="preserve">Cargamos los recursos necesarios en el </w:t>
       </w:r>
@@ -2536,13 +3480,17 @@
     </w:p>
     <w:p>
       <w:pPr>
-        <w:ind w:hanging="851"/>
-      </w:pPr>
-      <w:r>
+        <w:ind w:left="-709" w:firstLine="0"/>
+      </w:pPr>
+      <w:r>
+        <w:rPr>
+          <w:noProof/>
+        </w:rPr>
+        <w:lastRenderedPageBreak/>
         <w:drawing>
-          <wp:inline distT="0" distB="0" distL="0" distR="0" wp14:anchorId="45238611" wp14:editId="56D370AD">
-            <wp:extent cx="6685626" cy="1868805"/>
-            <wp:effectExtent l="0" t="0" r="1270" b="0"/>
+          <wp:inline distT="0" distB="0" distL="0" distR="0" wp14:anchorId="3482DAC5" wp14:editId="006B2496">
+            <wp:extent cx="6596687" cy="1844040"/>
+            <wp:effectExtent l="0" t="0" r="0" b="3810"/>
             <wp:docPr id="1" name="Imagen 1"/>
             <wp:cNvGraphicFramePr>
               <a:graphicFrameLocks xmlns:a="http://schemas.openxmlformats.org/drawingml/2006/main" noChangeAspect="1"/>
@@ -2563,7 +3511,7 @@
                   <pic:spPr>
                     <a:xfrm>
                       <a:off x="0" y="0"/>
-                      <a:ext cx="6691701" cy="1870503"/>
+                      <a:ext cx="6598880" cy="1844653"/>
                     </a:xfrm>
                     <a:prstGeom prst="rect">
                       <a:avLst/>
@@ -2578,10 +3526,26 @@
     </w:p>
     <w:p>
       <w:pPr>
+        <w:ind w:left="-709" w:firstLine="0"/>
+      </w:pPr>
+    </w:p>
+    <w:p>
+      <w:pPr>
+        <w:pStyle w:val="Ttulo3"/>
+      </w:pPr>
+      <w:r>
+        <w:t xml:space="preserve">PARTE </w:t>
+      </w:r>
+      <w:r>
+        <w:t>C</w:t>
+      </w:r>
+    </w:p>
+    <w:p>
+      <w:pPr>
         <w:pStyle w:val="Ttulo2"/>
       </w:pPr>
-      <w:bookmarkStart w:id="6" w:name="_Toc173415026"/>
-      <w:bookmarkEnd w:id="6"/>
+      <w:bookmarkStart w:id="7" w:name="_GoBack"/>
+      <w:bookmarkEnd w:id="7"/>
     </w:p>
     <w:p>
       <w:pPr>
@@ -2590,9 +3554,9 @@
           <w:lang w:val="es-UY"/>
         </w:rPr>
       </w:pPr>
-      <w:bookmarkStart w:id="7" w:name="_Ref151919424"/>
-      <w:bookmarkStart w:id="8" w:name="_Ref151832863"/>
+      <w:bookmarkStart w:id="8" w:name="_Ref151919424"/>
       <w:bookmarkStart w:id="9" w:name="_Toc173415027"/>
+      <w:bookmarkStart w:id="10" w:name="_Ref151832863"/>
       <w:r>
         <w:rPr>
           <w:lang w:val="es-UY"/>
@@ -2600,7 +3564,7 @@
         <w:lastRenderedPageBreak/>
         <w:t>Anexo</w:t>
       </w:r>
-      <w:bookmarkEnd w:id="7"/>
+      <w:bookmarkEnd w:id="8"/>
       <w:bookmarkEnd w:id="9"/>
     </w:p>
     <w:p>
@@ -2612,14 +3576,14 @@
         </w:numPr>
         <w:ind w:left="284"/>
       </w:pPr>
-      <w:bookmarkStart w:id="10" w:name="_Ref151919434"/>
-      <w:bookmarkStart w:id="11" w:name="_Toc173415028"/>
+      <w:bookmarkStart w:id="11" w:name="_Ref151919434"/>
+      <w:bookmarkStart w:id="12" w:name="_Toc173415028"/>
       <w:r>
         <w:t>Fuentes consultadas</w:t>
       </w:r>
-      <w:bookmarkEnd w:id="8"/>
       <w:bookmarkEnd w:id="10"/>
       <w:bookmarkEnd w:id="11"/>
+      <w:bookmarkEnd w:id="12"/>
     </w:p>
     <w:p>
       <w:pPr>
@@ -2632,8 +3596,6 @@
       <w:r>
         <w:t>-</w:t>
       </w:r>
-      <w:bookmarkStart w:id="12" w:name="_GoBack"/>
-      <w:bookmarkEnd w:id="12"/>
     </w:p>
     <w:p>
       <w:pPr>
@@ -2842,7 +3804,7 @@
             </wp:anchor>
           </w:drawing>
         </mc:Choice>
-        <mc:Fallback xmlns:oel="http://schemas.microsoft.com/office/2019/extlst" xmlns:w16cex="http://schemas.microsoft.com/office/word/2018/wordml/cex" xmlns:w16="http://schemas.microsoft.com/office/word/2018/wordml" xmlns:w16du="http://schemas.microsoft.com/office/word/2023/wordml/word16du" xmlns:w16sdtdh="http://schemas.microsoft.com/office/word/2020/wordml/sdtdatahash">
+        <mc:Fallback xmlns:w16sdtdh="http://schemas.microsoft.com/office/word/2020/wordml/sdtdatahash" xmlns:w16du="http://schemas.microsoft.com/office/word/2023/wordml/word16du" xmlns:w16="http://schemas.microsoft.com/office/word/2018/wordml" xmlns:w16cex="http://schemas.microsoft.com/office/word/2018/wordml/cex" xmlns:oel="http://schemas.microsoft.com/office/2019/extlst">
           <w:pict>
             <v:line w14:anchorId="37B5A5B8" id="Conector recto 1891129962" o:spid="_x0000_s1026" style="position:absolute;flip:y;z-index:251687936;visibility:visible;mso-wrap-style:square;mso-width-percent:0;mso-height-percent:0;mso-wrap-distance-left:9pt;mso-wrap-distance-top:0;mso-wrap-distance-right:9pt;mso-wrap-distance-bottom:0;mso-position-horizontal:absolute;mso-position-horizontal-relative:page;mso-position-vertical:absolute;mso-position-vertical-relative:text;mso-width-percent:0;mso-height-percent:0;mso-width-relative:margin;mso-height-relative:margin" from="0,-7.95pt" to="595.25pt,-7.95pt" o:gfxdata="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" strokecolor="#7a8c8e [3207]" strokeweight=".5pt">
               <v:stroke dashstyle="dash" joinstyle="miter"/>
@@ -2930,7 +3892,7 @@
             </wp:anchor>
           </w:drawing>
         </mc:Choice>
-        <mc:Fallback xmlns:oel="http://schemas.microsoft.com/office/2019/extlst" xmlns:w16cex="http://schemas.microsoft.com/office/word/2018/wordml/cex" xmlns:w16="http://schemas.microsoft.com/office/word/2018/wordml" xmlns:w16du="http://schemas.microsoft.com/office/word/2023/wordml/word16du" xmlns:w16sdtdh="http://schemas.microsoft.com/office/word/2020/wordml/sdtdatahash">
+        <mc:Fallback xmlns:w16sdtdh="http://schemas.microsoft.com/office/word/2020/wordml/sdtdatahash" xmlns:w16du="http://schemas.microsoft.com/office/word/2023/wordml/word16du" xmlns:w16="http://schemas.microsoft.com/office/word/2018/wordml" xmlns:w16cex="http://schemas.microsoft.com/office/word/2018/wordml/cex" xmlns:oel="http://schemas.microsoft.com/office/2019/extlst">
           <w:pict>
             <v:rect w14:anchorId="35E9F272" id="Rectángulo 1996234783" o:spid="_x0000_s1026" style="position:absolute;margin-left:0;margin-top:-6.25pt;width:595.3pt;height:60.65pt;z-index:-251654144;visibility:visible;mso-wrap-style:square;mso-width-percent:0;mso-height-percent:0;mso-wrap-distance-left:9pt;mso-wrap-distance-top:0;mso-wrap-distance-right:9pt;mso-wrap-distance-bottom:0;mso-position-horizontal:left;mso-position-horizontal-relative:page;mso-position-vertical:absolute;mso-position-vertical-relative:text;mso-width-percent:0;mso-height-percent:0;mso-width-relative:margin;mso-height-relative:margin;v-text-anchor:middle" o:gfxdata="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" fillcolor="#eff1f1" strokecolor="#eff1f1" strokeweight="1pt">
               <w10:wrap anchorx="page"/>
@@ -3134,7 +4096,7 @@
             </wp:anchor>
           </w:drawing>
         </mc:Choice>
-        <mc:Fallback xmlns:oel="http://schemas.microsoft.com/office/2019/extlst" xmlns:w16cex="http://schemas.microsoft.com/office/word/2018/wordml/cex" xmlns:w16="http://schemas.microsoft.com/office/word/2018/wordml" xmlns:w16du="http://schemas.microsoft.com/office/word/2023/wordml/word16du" xmlns:w16sdtdh="http://schemas.microsoft.com/office/word/2020/wordml/sdtdatahash">
+        <mc:Fallback xmlns:w16sdtdh="http://schemas.microsoft.com/office/word/2020/wordml/sdtdatahash" xmlns:w16du="http://schemas.microsoft.com/office/word/2023/wordml/word16du" xmlns:w16="http://schemas.microsoft.com/office/word/2018/wordml" xmlns:w16cex="http://schemas.microsoft.com/office/word/2018/wordml/cex" xmlns:oel="http://schemas.microsoft.com/office/2019/extlst">
           <w:pict>
             <v:rect w14:anchorId="1A25E03B" id="Rectángulo 1683897356" o:spid="_x0000_s1026" style="position:absolute;margin-left:0;margin-top:-14.2pt;width:595.3pt;height:62.6pt;z-index:-251685888;visibility:visible;mso-wrap-style:square;mso-width-percent:0;mso-height-percent:0;mso-wrap-distance-left:9pt;mso-wrap-distance-top:0;mso-wrap-distance-right:9pt;mso-wrap-distance-bottom:0;mso-position-horizontal:left;mso-position-horizontal-relative:page;mso-position-vertical:absolute;mso-position-vertical-relative:text;mso-width-percent:0;mso-height-percent:0;mso-width-relative:margin;mso-height-relative:margin;v-text-anchor:middle" o:gfxdata="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" fillcolor="#e4e7e8 [663]" strokecolor="#e4e7e8 [663]" strokeweight="1pt">
               <w10:wrap anchorx="page"/>
@@ -3308,7 +4270,7 @@
             </wp:anchor>
           </w:drawing>
         </mc:Choice>
-        <mc:Fallback xmlns:oel="http://schemas.microsoft.com/office/2019/extlst" xmlns:w16cex="http://schemas.microsoft.com/office/word/2018/wordml/cex" xmlns:w16="http://schemas.microsoft.com/office/word/2018/wordml" xmlns:w16du="http://schemas.microsoft.com/office/word/2023/wordml/word16du" xmlns:w16sdtdh="http://schemas.microsoft.com/office/word/2020/wordml/sdtdatahash">
+        <mc:Fallback xmlns:w16sdtdh="http://schemas.microsoft.com/office/word/2020/wordml/sdtdatahash" xmlns:w16du="http://schemas.microsoft.com/office/word/2023/wordml/word16du" xmlns:w16="http://schemas.microsoft.com/office/word/2018/wordml" xmlns:w16cex="http://schemas.microsoft.com/office/word/2018/wordml/cex" xmlns:oel="http://schemas.microsoft.com/office/2019/extlst">
           <w:pict>
             <v:line w14:anchorId="2292DFBC" id="Conector recto 683060596" o:spid="_x0000_s1026" style="position:absolute;z-index:251636736;visibility:visible;mso-wrap-style:square;mso-width-percent:0;mso-height-percent:0;mso-wrap-distance-left:9pt;mso-wrap-distance-top:0;mso-wrap-distance-right:9pt;mso-wrap-distance-bottom:0;mso-position-horizontal:right;mso-position-horizontal-relative:page;mso-position-vertical:absolute;mso-position-vertical-relative:text;mso-width-percent:0;mso-height-percent:0;mso-width-relative:margin;mso-height-relative:margin" from="544.1pt,13.2pt" to="1139.4pt,13.2pt" o:gfxdata="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" strokecolor="#7a8c8e [3207]" strokeweight=".5pt">
               <v:stroke dashstyle="dash" joinstyle="miter"/>
@@ -7663,18 +8625,18 @@
 </file>
 
 <file path=customXml/item3.xml><?xml version="1.0" encoding="utf-8"?>
+<p:properties xmlns:p="http://schemas.microsoft.com/office/2006/metadata/properties" xmlns:xsi="http://www.w3.org/2001/XMLSchema-instance" xmlns:pc="http://schemas.microsoft.com/office/infopath/2007/PartnerControls">
+  <documentManagement/>
+</p:properties>
+</file>
+
+<file path=customXml/item4.xml><?xml version="1.0" encoding="utf-8"?>
 <?mso-contentType ?>
 <FormTemplates xmlns="http://schemas.microsoft.com/sharepoint/v3/contenttype/forms">
   <Display>DocumentLibraryForm</Display>
   <Edit>DocumentLibraryForm</Edit>
   <New>DocumentLibraryForm</New>
 </FormTemplates>
-</file>
-
-<file path=customXml/item4.xml><?xml version="1.0" encoding="utf-8"?>
-<p:properties xmlns:p="http://schemas.microsoft.com/office/2006/metadata/properties" xmlns:xsi="http://www.w3.org/2001/XMLSchema-instance" xmlns:pc="http://schemas.microsoft.com/office/infopath/2007/PartnerControls">
-  <documentManagement/>
-</p:properties>
 </file>
 
 <file path=customXml/item5.xml><?xml version="1.0" encoding="utf-8"?>
@@ -7709,14 +8671,6 @@
 </file>
 
 <file path=customXml/itemProps3.xml><?xml version="1.0" encoding="utf-8"?>
-<ds:datastoreItem xmlns:ds="http://schemas.openxmlformats.org/officeDocument/2006/customXml" ds:itemID="{B9361FB9-898C-4DBA-B150-EA9F2717B7B8}">
-  <ds:schemaRefs>
-    <ds:schemaRef ds:uri="http://schemas.microsoft.com/sharepoint/v3/contenttype/forms"/>
-  </ds:schemaRefs>
-</ds:datastoreItem>
-</file>
-
-<file path=customXml/itemProps4.xml><?xml version="1.0" encoding="utf-8"?>
 <ds:datastoreItem xmlns:ds="http://schemas.openxmlformats.org/officeDocument/2006/customXml" ds:itemID="{D64D97BD-2588-4BE3-95C7-073C17150257}">
   <ds:schemaRefs>
     <ds:schemaRef ds:uri="http://schemas.microsoft.com/office/2006/metadata/properties"/>
@@ -7725,8 +8679,16 @@
 </ds:datastoreItem>
 </file>
 
+<file path=customXml/itemProps4.xml><?xml version="1.0" encoding="utf-8"?>
+<ds:datastoreItem xmlns:ds="http://schemas.openxmlformats.org/officeDocument/2006/customXml" ds:itemID="{B9361FB9-898C-4DBA-B150-EA9F2717B7B8}">
+  <ds:schemaRefs>
+    <ds:schemaRef ds:uri="http://schemas.microsoft.com/sharepoint/v3/contenttype/forms"/>
+  </ds:schemaRefs>
+</ds:datastoreItem>
+</file>
+
 <file path=customXml/itemProps5.xml><?xml version="1.0" encoding="utf-8"?>
-<ds:datastoreItem xmlns:ds="http://schemas.openxmlformats.org/officeDocument/2006/customXml" ds:itemID="{152F7AED-11CD-40DB-A6EB-E71E8DE3EEE0}">
+<ds:datastoreItem xmlns:ds="http://schemas.openxmlformats.org/officeDocument/2006/customXml" ds:itemID="{994AC4F7-A5F1-4B4E-AD26-C05A4BCE13F0}">
   <ds:schemaRefs>
     <ds:schemaRef ds:uri="http://schemas.openxmlformats.org/officeDocument/2006/bibliography"/>
   </ds:schemaRefs>

</xml_diff>